<commit_message>
slider dots work add, adaptive for menu
</commit_message>
<xml_diff>
--- a/Требования к проекту.docx
+++ b/Требования к проекту.docx
@@ -149,45 +149,160 @@
           <w:sz w:val="24"/>
           <w:szCs w:val="24"/>
         </w:rPr>
-        <w:t>- Верхний блок - слайдер изображений (или видео) основное и меню сайта. Пункты меню расположены горизонтально с отступом, разделяясь вертикальной чертой.</w:t>
-      </w:r>
-    </w:p>
-    <w:p>
-      <w:pPr>
-        <w:spacing w:after="120" w:line="240" w:lineRule="auto"/>
-        <w:rPr>
-          <w:rFonts w:ascii="Times New Roman" w:eastAsia="Times New Roman" w:hAnsi="Times New Roman" w:cs="Times New Roman"/>
-          <w:sz w:val="24"/>
-          <w:szCs w:val="24"/>
-        </w:rPr>
-      </w:pPr>
-      <w:r>
-        <w:rPr>
-          <w:rFonts w:ascii="Times New Roman" w:eastAsia="Times New Roman" w:hAnsi="Times New Roman" w:cs="Times New Roman"/>
-          <w:color w:val="000000"/>
-          <w:sz w:val="24"/>
-          <w:szCs w:val="24"/>
-        </w:rPr>
-        <w:t>- Обязательно должны быть подменю.</w:t>
-      </w:r>
-    </w:p>
-    <w:p>
-      <w:pPr>
-        <w:spacing w:after="120" w:line="240" w:lineRule="auto"/>
-        <w:rPr>
-          <w:rFonts w:ascii="Times New Roman" w:eastAsia="Times New Roman" w:hAnsi="Times New Roman" w:cs="Times New Roman"/>
-          <w:sz w:val="24"/>
-          <w:szCs w:val="24"/>
-        </w:rPr>
-      </w:pPr>
-      <w:r>
-        <w:rPr>
-          <w:rFonts w:ascii="Times New Roman" w:eastAsia="Times New Roman" w:hAnsi="Times New Roman" w:cs="Times New Roman"/>
-          <w:color w:val="000000"/>
-          <w:sz w:val="24"/>
-          <w:szCs w:val="24"/>
-        </w:rPr>
-        <w:t>- Основной блок - наверху находятся breadcrumbs (“хлебные крошки”) – если есть необходимость (предпочтительно, но не обязательно). Под ними расположен блок с контентом. </w:t>
+        <w:t xml:space="preserve">- Верхний блок - </w:t>
+      </w:r>
+      <w:r>
+        <w:rPr>
+          <w:rFonts w:ascii="Times New Roman" w:eastAsia="Times New Roman" w:hAnsi="Times New Roman" w:cs="Times New Roman"/>
+          <w:color w:val="000000"/>
+          <w:sz w:val="24"/>
+          <w:szCs w:val="24"/>
+          <w:highlight w:val="green"/>
+        </w:rPr>
+        <w:t>слайдер изображений</w:t>
+      </w:r>
+      <w:r>
+        <w:rPr>
+          <w:rFonts w:ascii="Times New Roman" w:eastAsia="Times New Roman" w:hAnsi="Times New Roman" w:cs="Times New Roman"/>
+          <w:color w:val="000000"/>
+          <w:sz w:val="24"/>
+          <w:szCs w:val="24"/>
+        </w:rPr>
+        <w:t xml:space="preserve"> (или видео) основное и </w:t>
+      </w:r>
+      <w:r>
+        <w:rPr>
+          <w:rFonts w:ascii="Times New Roman" w:eastAsia="Times New Roman" w:hAnsi="Times New Roman" w:cs="Times New Roman"/>
+          <w:color w:val="000000"/>
+          <w:sz w:val="24"/>
+          <w:szCs w:val="24"/>
+          <w:highlight w:val="green"/>
+        </w:rPr>
+        <w:t>меню сайта</w:t>
+      </w:r>
+      <w:r>
+        <w:rPr>
+          <w:rFonts w:ascii="Times New Roman" w:eastAsia="Times New Roman" w:hAnsi="Times New Roman" w:cs="Times New Roman"/>
+          <w:color w:val="000000"/>
+          <w:sz w:val="24"/>
+          <w:szCs w:val="24"/>
+        </w:rPr>
+        <w:t xml:space="preserve">. </w:t>
+      </w:r>
+      <w:r>
+        <w:rPr>
+          <w:rFonts w:ascii="Times New Roman" w:eastAsia="Times New Roman" w:hAnsi="Times New Roman" w:cs="Times New Roman"/>
+          <w:color w:val="000000"/>
+          <w:sz w:val="24"/>
+          <w:szCs w:val="24"/>
+          <w:highlight w:val="green"/>
+        </w:rPr>
+        <w:t>Пункты меню расположены горизонтально с отступом, разделяясь вертикальной чертой.</w:t>
+      </w:r>
+    </w:p>
+    <w:p>
+      <w:pPr>
+        <w:spacing w:after="120" w:line="240" w:lineRule="auto"/>
+        <w:rPr>
+          <w:rFonts w:ascii="Times New Roman" w:eastAsia="Times New Roman" w:hAnsi="Times New Roman" w:cs="Times New Roman"/>
+          <w:sz w:val="24"/>
+          <w:szCs w:val="24"/>
+        </w:rPr>
+      </w:pPr>
+      <w:r>
+        <w:rPr>
+          <w:rFonts w:ascii="Times New Roman" w:eastAsia="Times New Roman" w:hAnsi="Times New Roman" w:cs="Times New Roman"/>
+          <w:color w:val="000000"/>
+          <w:sz w:val="24"/>
+          <w:szCs w:val="24"/>
+        </w:rPr>
+        <w:t xml:space="preserve">- </w:t>
+      </w:r>
+      <w:r>
+        <w:rPr>
+          <w:rFonts w:ascii="Times New Roman" w:eastAsia="Times New Roman" w:hAnsi="Times New Roman" w:cs="Times New Roman"/>
+          <w:color w:val="000000"/>
+          <w:sz w:val="24"/>
+          <w:szCs w:val="24"/>
+          <w:highlight w:val="green"/>
+        </w:rPr>
+        <w:t>Обязательно должны быть подменю.</w:t>
+      </w:r>
+    </w:p>
+    <w:p>
+      <w:pPr>
+        <w:spacing w:after="120" w:line="240" w:lineRule="auto"/>
+        <w:rPr>
+          <w:rFonts w:ascii="Times New Roman" w:eastAsia="Times New Roman" w:hAnsi="Times New Roman" w:cs="Times New Roman"/>
+          <w:sz w:val="24"/>
+          <w:szCs w:val="24"/>
+        </w:rPr>
+      </w:pPr>
+      <w:r>
+        <w:rPr>
+          <w:rFonts w:ascii="Times New Roman" w:eastAsia="Times New Roman" w:hAnsi="Times New Roman" w:cs="Times New Roman"/>
+          <w:color w:val="000000"/>
+          <w:sz w:val="24"/>
+          <w:szCs w:val="24"/>
+        </w:rPr>
+        <w:t xml:space="preserve">- Основной блок </w:t>
+      </w:r>
+      <w:r>
+        <w:rPr>
+          <w:rFonts w:ascii="Times New Roman" w:eastAsia="Times New Roman" w:hAnsi="Times New Roman" w:cs="Times New Roman"/>
+          <w:color w:val="000000"/>
+          <w:sz w:val="24"/>
+          <w:szCs w:val="24"/>
+          <w:highlight w:val="green"/>
+        </w:rPr>
+        <w:t>- наверху находятся breadcrumbs</w:t>
+      </w:r>
+      <w:r>
+        <w:rPr>
+          <w:rFonts w:ascii="Times New Roman" w:eastAsia="Times New Roman" w:hAnsi="Times New Roman" w:cs="Times New Roman"/>
+          <w:color w:val="000000"/>
+          <w:sz w:val="24"/>
+          <w:szCs w:val="24"/>
+        </w:rPr>
+        <w:t xml:space="preserve"> </w:t>
+      </w:r>
+      <w:r>
+        <w:rPr>
+          <w:rFonts w:ascii="Times New Roman" w:eastAsia="Times New Roman" w:hAnsi="Times New Roman" w:cs="Times New Roman"/>
+          <w:color w:val="000000"/>
+          <w:sz w:val="24"/>
+          <w:szCs w:val="24"/>
+          <w:highlight w:val="green"/>
+        </w:rPr>
+        <w:t>(“хлебные крошки”)</w:t>
+      </w:r>
+      <w:r>
+        <w:rPr>
+          <w:rFonts w:ascii="Times New Roman" w:eastAsia="Times New Roman" w:hAnsi="Times New Roman" w:cs="Times New Roman"/>
+          <w:color w:val="000000"/>
+          <w:sz w:val="24"/>
+          <w:szCs w:val="24"/>
+        </w:rPr>
+        <w:t xml:space="preserve"> – </w:t>
+      </w:r>
+      <w:r>
+        <w:rPr>
+          <w:rFonts w:ascii="Times New Roman" w:eastAsia="Times New Roman" w:hAnsi="Times New Roman" w:cs="Times New Roman"/>
+          <w:color w:val="000000"/>
+          <w:sz w:val="24"/>
+          <w:szCs w:val="24"/>
+          <w:highlight w:val="green"/>
+        </w:rPr>
+        <w:t>если есть необходимость (предпочтительно, но не обязательно</w:t>
+      </w:r>
+      <w:r>
+        <w:rPr>
+          <w:rFonts w:ascii="Times New Roman" w:eastAsia="Times New Roman" w:hAnsi="Times New Roman" w:cs="Times New Roman"/>
+          <w:color w:val="000000"/>
+          <w:sz w:val="24"/>
+          <w:szCs w:val="24"/>
+        </w:rPr>
+        <w:t>). Под ними расположен блок с контентом. </w:t>
       </w:r>
     </w:p>
     <w:p>

</xml_diff>